<commit_message>
Updated kosten en baten
</commit_message>
<xml_diff>
--- a/Vastgesteld/Kosten_baten.docx
+++ b/Vastgesteld/Kosten_baten.docx
@@ -53,47 +53,11 @@
                 <w:b/>
               </w:rPr>
             </w:pPr>
-            <w:proofErr w:type="spellStart"/>
             <w:r>
               <w:rPr>
                 <w:b/>
               </w:rPr>
-              <w:t>Hours</w:t>
-            </w:r>
-            <w:proofErr w:type="spellEnd"/>
-            <w:r>
-              <w:rPr>
-                <w:b/>
-              </w:rPr>
-              <w:t xml:space="preserve"> </w:t>
-            </w:r>
-            <w:proofErr w:type="spellStart"/>
-            <w:r>
-              <w:rPr>
-                <w:b/>
-              </w:rPr>
-              <w:t>for</w:t>
-            </w:r>
-            <w:proofErr w:type="spellEnd"/>
-            <w:r>
-              <w:rPr>
-                <w:b/>
-              </w:rPr>
-              <w:t xml:space="preserve"> </w:t>
-            </w:r>
-            <w:proofErr w:type="spellStart"/>
-            <w:r>
-              <w:rPr>
-                <w:b/>
-              </w:rPr>
-              <w:t>this</w:t>
-            </w:r>
-            <w:proofErr w:type="spellEnd"/>
-            <w:r>
-              <w:rPr>
-                <w:b/>
-              </w:rPr>
-              <w:t xml:space="preserve"> project (8 weeks)</w:t>
+              <w:t>Hours for this project (8 weeks)</w:t>
             </w:r>
             <w:r>
               <w:rPr>
@@ -230,21 +194,8 @@
       <w:r>
         <w:t xml:space="preserve">11,12,- </w:t>
       </w:r>
-      <w:proofErr w:type="spellStart"/>
-      <w:r>
-        <w:t>average</w:t>
-      </w:r>
-      <w:proofErr w:type="spellEnd"/>
-      <w:r>
-        <w:t xml:space="preserve"> per </w:t>
-      </w:r>
-      <w:proofErr w:type="spellStart"/>
-      <w:r>
-        <w:t>hour</w:t>
-      </w:r>
-      <w:proofErr w:type="spellEnd"/>
-      <w:r>
-        <w:t xml:space="preserve"> p.p.</w:t>
+      <w:r>
+        <w:t>average per hour p.p.</w:t>
       </w:r>
       <w:r>
         <w:t>.</w:t>
@@ -270,21 +221,8 @@
         <w:t xml:space="preserve">€ </w:t>
       </w:r>
       <w:r>
-        <w:t xml:space="preserve">2846,72,- </w:t>
-      </w:r>
-      <w:proofErr w:type="spellStart"/>
-      <w:r>
-        <w:t>total</w:t>
-      </w:r>
-      <w:proofErr w:type="spellEnd"/>
-      <w:r>
-        <w:t xml:space="preserve"> 256 </w:t>
-      </w:r>
-      <w:proofErr w:type="spellStart"/>
-      <w:r>
-        <w:t>hours</w:t>
-      </w:r>
-      <w:proofErr w:type="spellEnd"/>
+        <w:t>2846,72,- total 256 hours</w:t>
+      </w:r>
     </w:p>
     <w:p>
       <w:r>
@@ -297,13 +235,8 @@
         <w:t xml:space="preserve">25,- </w:t>
       </w:r>
       <w:r>
-        <w:t xml:space="preserve">on paper (200 sheets of A4 </w:t>
-      </w:r>
-      <w:proofErr w:type="spellStart"/>
-      <w:r>
-        <w:t>quality</w:t>
-      </w:r>
-      <w:proofErr w:type="spellEnd"/>
+        <w:t>on paper (200 sheets of A4 quality</w:t>
+      </w:r>
       <w:r>
         <w:t>)</w:t>
       </w:r>
@@ -319,21 +252,32 @@
         <w:rPr>
           <w:rFonts w:cstheme="minorHAnsi"/>
         </w:rPr>
-        <w:t xml:space="preserve">operating </w:t>
-      </w:r>
-      <w:proofErr w:type="spellStart"/>
+        <w:t>operating costs</w:t>
+      </w:r>
       <w:r>
         <w:rPr>
           <w:rFonts w:cstheme="minorHAnsi"/>
         </w:rPr>
-        <w:t>costs</w:t>
-      </w:r>
-      <w:proofErr w:type="spellEnd"/>
+        <w:t>.</w:t>
+      </w:r>
+    </w:p>
+    <w:p>
+      <w:pPr>
+        <w:rPr>
+          <w:shd w:val="clear" w:color="auto" w:fill="FFFFFF"/>
+        </w:rPr>
+      </w:pPr>
       <w:r>
         <w:rPr>
           <w:rFonts w:cstheme="minorHAnsi"/>
         </w:rPr>
-        <w:t>.</w:t>
+        <w:t xml:space="preserve">€ </w:t>
+      </w:r>
+      <w:r>
+        <w:rPr>
+          <w:shd w:val="clear" w:color="auto" w:fill="FFFFFF"/>
+        </w:rPr>
+        <w:t>153,94,- on energy (8 weeks).</w:t>
       </w:r>
     </w:p>
     <w:p>
@@ -352,40 +296,7 @@
         <w:rPr>
           <w:shd w:val="clear" w:color="auto" w:fill="FFFFFF"/>
         </w:rPr>
-        <w:t>153,94,- on energy (8 weeks).</w:t>
-      </w:r>
-    </w:p>
-    <w:p>
-      <w:pPr>
-        <w:rPr>
-          <w:shd w:val="clear" w:color="auto" w:fill="FFFFFF"/>
-        </w:rPr>
-      </w:pPr>
-      <w:r>
-        <w:rPr>
-          <w:rFonts w:cstheme="minorHAnsi"/>
-        </w:rPr>
-        <w:t xml:space="preserve">€ </w:t>
-      </w:r>
-      <w:r>
-        <w:rPr>
-          <w:shd w:val="clear" w:color="auto" w:fill="FFFFFF"/>
-        </w:rPr>
-        <w:t xml:space="preserve">171,82,- on domain (1 </w:t>
-      </w:r>
-      <w:proofErr w:type="spellStart"/>
-      <w:r>
-        <w:rPr>
-          <w:shd w:val="clear" w:color="auto" w:fill="FFFFFF"/>
-        </w:rPr>
-        <w:t>year</w:t>
-      </w:r>
-      <w:proofErr w:type="spellEnd"/>
-      <w:r>
-        <w:rPr>
-          <w:shd w:val="clear" w:color="auto" w:fill="FFFFFF"/>
-        </w:rPr>
-        <w:t>).</w:t>
+        <w:t>171,82,- on domain (1 year).</w:t>
       </w:r>
     </w:p>
     <w:p>
@@ -398,15 +309,7 @@
         </w:rPr>
       </w:pPr>
       <w:r>
-        <w:t xml:space="preserve"> Total </w:t>
-      </w:r>
-      <w:proofErr w:type="spellStart"/>
-      <w:r>
-        <w:t>price</w:t>
-      </w:r>
-      <w:proofErr w:type="spellEnd"/>
-      <w:r>
-        <w:t>:</w:t>
+        <w:t xml:space="preserve"> Total price:</w:t>
       </w:r>
       <w:r>
         <w:tab/>
@@ -439,7 +342,219 @@
         <w:t>3297,48,-</w:t>
       </w:r>
     </w:p>
-    <w:p>
+    <w:p/>
+    <w:p/>
+    <w:p>
+      <w:r>
+        <w:t>Windows bluescreen</w:t>
+      </w:r>
+    </w:p>
+    <w:p>
+      <w:r>
+        <w:t>Chance: 3 out of 5.</w:t>
+      </w:r>
+    </w:p>
+    <w:p>
+      <w:r>
+        <w:t>Impact: 4 out of 5.</w:t>
+      </w:r>
+    </w:p>
+    <w:p>
+      <w:r>
+        <w:t>Check occasionally in your task management so you do not get to your max memory processor. Furthermore, it can not be prevented.</w:t>
+      </w:r>
+    </w:p>
+    <w:p/>
+    <w:p>
+      <w:r>
+        <w:t>Defective storage location</w:t>
+      </w:r>
+    </w:p>
+    <w:p>
+      <w:r>
+        <w:t>Chance: 2 out of 5.</w:t>
+      </w:r>
+    </w:p>
+    <w:p>
+      <w:r>
+        <w:t>Impact: 5 out of 5.</w:t>
+      </w:r>
+    </w:p>
+    <w:p>
+      <w:r>
+        <w:t>Prevent you to save everything locally, ensuring that online is as much as possible. Avoid losing everything. For example, use: GitHub, Google Drive, etc.</w:t>
+      </w:r>
+    </w:p>
+    <w:p/>
+    <w:p>
+      <w:r>
+        <w:t>Windows corrupt</w:t>
+      </w:r>
+    </w:p>
+    <w:p>
+      <w:r>
+        <w:t>Chance: 1 out of 5.</w:t>
+      </w:r>
+    </w:p>
+    <w:p>
+      <w:r>
+        <w:t>Impact: 5 out of 5.</w:t>
+      </w:r>
+    </w:p>
+    <w:p>
+      <w:r>
+        <w:t>Prevent you to save everything locally, ensuring that online is as much as possible. Avoid losing everything. For example, use: GitHub, Google Drive, etc. Back up all your data.</w:t>
+      </w:r>
+    </w:p>
+    <w:p/>
+    <w:p>
+      <w:r>
+        <w:t>Power failure</w:t>
+      </w:r>
+    </w:p>
+    <w:p>
+      <w:r>
+        <w:t>Chance: 1 out of 5.</w:t>
+      </w:r>
+    </w:p>
+    <w:p>
+      <w:r>
+        <w:lastRenderedPageBreak/>
+        <w:t>Impact: 2 out of 5.</w:t>
+      </w:r>
+    </w:p>
+    <w:p>
+      <w:r>
+        <w:t>Make sure your energy bill is always paid so your power is not turned off. Additionally, you can not prevent it, except that your supplier has a low power outage rate.</w:t>
+      </w:r>
+    </w:p>
+    <w:p/>
+    <w:p>
+      <w:r>
+        <w:t>Drink on laptop / pc</w:t>
+      </w:r>
+    </w:p>
+    <w:p>
+      <w:r>
+        <w:t>Chance: 1 out of 5.</w:t>
+      </w:r>
+    </w:p>
+    <w:p>
+      <w:r>
+        <w:t>Impact: 4 out of 5 (laptop) / 3 out of 5 (PC).</w:t>
+      </w:r>
+    </w:p>
+    <w:p>
+      <w:r>
+        <w:t>Make sure your drinks are in a safe place and not right next to your PC / laptop. This also avoids a lot of costs and stress.</w:t>
+      </w:r>
+    </w:p>
+    <w:p/>
+    <w:p/>
+    <w:p>
+      <w:r>
+        <w:t>DDoS attack which makes no internet</w:t>
+      </w:r>
+    </w:p>
+    <w:p>
+      <w:r>
+        <w:t>Chance: 1 out of 5.</w:t>
+      </w:r>
+    </w:p>
+    <w:p>
+      <w:r>
+        <w:t>Impact: 2 out of 5.</w:t>
+      </w:r>
+    </w:p>
+    <w:p>
+      <w:r>
+        <w:t>Make sure you are well protected and that you have a backup connection that you can connect to when it happens.</w:t>
+      </w:r>
+    </w:p>
+    <w:p/>
+    <w:p>
+      <w:r>
+        <w:t>Fire</w:t>
+      </w:r>
+    </w:p>
+    <w:p>
+      <w:r>
+        <w:t>Chance: 2 out of 5.</w:t>
+      </w:r>
+    </w:p>
+    <w:p>
+      <w:r>
+        <w:t>Impact: 5 out of 5.</w:t>
+      </w:r>
+    </w:p>
+    <w:p>
+      <w:r>
+        <w:t>Prevent a plug-in session. Make sure your short-circuit percentage is low. Check your power sockets / sockets every day.</w:t>
+      </w:r>
+    </w:p>
+    <w:p/>
+    <w:p>
+      <w:r>
+        <w:t>Defective laptop battery</w:t>
+      </w:r>
+    </w:p>
+    <w:p>
+      <w:r>
+        <w:t>Chance: 2 out of 5.</w:t>
+      </w:r>
+    </w:p>
+    <w:p>
+      <w:r>
+        <w:t>Impact: 2 out of 5.</w:t>
+      </w:r>
+    </w:p>
+    <w:p>
+      <w:r>
+        <w:t>Make sure you do not mess up the life of your laptop, put your laptop down so that the battery will not be affected. Some have an internal battery that is not easily replaced, making it a repairer.</w:t>
+      </w:r>
+    </w:p>
+    <w:p/>
+    <w:p>
+      <w:r>
+        <w:t>Server broken</w:t>
+      </w:r>
+    </w:p>
+    <w:p>
+      <w:r>
+        <w:t>Chance: 1 out of 5.</w:t>
+      </w:r>
+    </w:p>
+    <w:p>
+      <w:r>
+        <w:t>Impact: 2 out of 5.</w:t>
+      </w:r>
+    </w:p>
+    <w:p>
+      <w:r>
+        <w:lastRenderedPageBreak/>
+        <w:t>This can not happen unless you have a server and host. Then you should prevent your server from working / being defective.</w:t>
+      </w:r>
+    </w:p>
+    <w:p/>
+    <w:p>
+      <w:r>
+        <w:t>Unexpected mortality</w:t>
+      </w:r>
+    </w:p>
+    <w:p>
+      <w:r>
+        <w:t>Chance: 1 out of 5.</w:t>
+      </w:r>
+    </w:p>
+    <w:p>
+      <w:r>
+        <w:t>Impact: 3 out of 5.</w:t>
+      </w:r>
+    </w:p>
+    <w:p>
+      <w:r>
+        <w:t>Eat well, move well. Occasionally take a break, do not get behind your PC / laptop for a long time. Sleep especially enough!</w:t>
+      </w:r>
       <w:bookmarkStart w:id="0" w:name="_GoBack"/>
       <w:bookmarkEnd w:id="0"/>
     </w:p>

</xml_diff>